<commit_message>
refactoring template / contract
</commit_message>
<xml_diff>
--- a/backend/src/WebApi/Templates/templ_4.docx
+++ b/backend/src/WebApi/Templates/templ_4.docx
@@ -254,7 +254,28 @@
           <w:rFonts w:ascii="Times New Roman" w:eastAsia="Times New Roman" w:hAnsi="Times New Roman"/>
           <w:sz w:val="24"/>
         </w:rPr>
-        <w:t>#&lt;CompanyDetails_Type&gt;#</w:t>
+        <w:t xml:space="preserve">Oświadczam, że prowadzę </w:t>
+      </w:r>
+      <w:r>
+        <w:rPr>
+          <w:rFonts w:ascii="Times New Roman" w:eastAsia="Times New Roman" w:hAnsi="Times New Roman"/>
+          <w:sz w:val="24"/>
+        </w:rPr>
+        <w:t>#&lt;</w:t>
+      </w:r>
+      <w:r>
+        <w:rPr>
+          <w:rFonts w:ascii="Times New Roman" w:eastAsia="Times New Roman" w:hAnsi="Times New Roman"/>
+          <w:sz w:val="24"/>
+        </w:rPr>
+        <w:t>InvestorType_B</w:t>
+      </w:r>
+      <w:r>
+        <w:rPr>
+          <w:rFonts w:ascii="Times New Roman" w:eastAsia="Times New Roman" w:hAnsi="Times New Roman"/>
+          <w:sz w:val="24"/>
+        </w:rPr>
+        <w:t>&gt;#</w:t>
       </w:r>
     </w:p>
     <w:p>

</xml_diff>